<commit_message>
change code folder to reusable code
</commit_message>
<xml_diff>
--- a/java basic.docx
+++ b/java basic.docx
@@ -278,7 +278,21 @@
         <w:rPr>
           <w:highlight w:val="lightGray"/>
         </w:rPr>
-        <w:t>ublic class Glass implements Transparency{…}</w:t>
+        <w:t xml:space="preserve">ublic class Glass implements </w:t>
+      </w:r>
+      <w:proofErr w:type="gramStart"/>
+      <w:r>
+        <w:rPr>
+          <w:highlight w:val="lightGray"/>
+        </w:rPr>
+        <w:t>Transparency{</w:t>
+      </w:r>
+      <w:proofErr w:type="gramEnd"/>
+      <w:r>
+        <w:rPr>
+          <w:highlight w:val="lightGray"/>
+        </w:rPr>
+        <w:t>…}</w:t>
       </w:r>
     </w:p>
     <w:p>
@@ -412,12 +426,17 @@
         <w:t xml:space="preserve"> = new </w:t>
       </w:r>
       <w:proofErr w:type="spellStart"/>
+      <w:proofErr w:type="gramStart"/>
       <w:r>
         <w:t>ClassImpl</w:t>
       </w:r>
       <w:proofErr w:type="spellEnd"/>
       <w:r>
-        <w:t>()</w:t>
+        <w:t>(</w:t>
+      </w:r>
+      <w:proofErr w:type="gramEnd"/>
+      <w:r>
+        <w:t>)</w:t>
       </w:r>
     </w:p>
     <w:p/>
@@ -546,8 +565,13 @@
         <w:t xml:space="preserve">Usage of </w:t>
       </w:r>
       <w:proofErr w:type="spellStart"/>
-      <w:r>
-        <w:t>java.util.properties</w:t>
+      <w:proofErr w:type="gramStart"/>
+      <w:r>
+        <w:t>java.util</w:t>
+      </w:r>
+      <w:proofErr w:type="gramEnd"/>
+      <w:r>
+        <w:t>.properties</w:t>
       </w:r>
       <w:proofErr w:type="spellEnd"/>
       <w:r>
@@ -589,7 +613,11 @@
       </w:pPr>
       <w:proofErr w:type="spellStart"/>
       <w:r>
-        <w:t>Java.lang.class</w:t>
+        <w:t>Java.lang.</w:t>
+      </w:r>
+      <w:proofErr w:type="gramStart"/>
+      <w:r>
+        <w:t>class</w:t>
       </w:r>
       <w:r>
         <w:t>.</w:t>
@@ -598,6 +626,7 @@
         <w:t>forName</w:t>
       </w:r>
       <w:proofErr w:type="spellEnd"/>
+      <w:proofErr w:type="gramEnd"/>
       <w:r>
         <w:t>(</w:t>
       </w:r>
@@ -632,7 +661,15 @@
         </w:numPr>
       </w:pPr>
       <w:r>
-        <w:t>High maintenance performance,  if we want to add one more shape triangle, just add one more item in properties file, don’t have to change existing code at all.</w:t>
+        <w:t xml:space="preserve">High maintenance </w:t>
+      </w:r>
+      <w:proofErr w:type="gramStart"/>
+      <w:r>
+        <w:t>performance,  if</w:t>
+      </w:r>
+      <w:proofErr w:type="gramEnd"/>
+      <w:r>
+        <w:t xml:space="preserve"> we want to add one more shape triangle, just add one more item in properties file, don’t have to change existing code at all.</w:t>
       </w:r>
     </w:p>
     <w:p>
@@ -665,10 +702,10 @@
             <v:path o:extrusionok="f" gradientshapeok="t" o:connecttype="rect"/>
             <o:lock v:ext="edit" aspectratio="t"/>
           </v:shapetype>
-          <v:shape id="_x0000_i1025" type="#_x0000_t75" style="width:76.5pt;height:49.5pt" o:ole="">
+          <v:shape id="_x0000_i1025" type="#_x0000_t75" style="width:76.35pt;height:49.45pt" o:ole="">
             <v:imagedata r:id="rId9" o:title=""/>
           </v:shape>
-          <o:OLEObject Type="Embed" ProgID="Package" ShapeID="_x0000_i1025" DrawAspect="Icon" ObjectID="_1686128593" r:id="rId10"/>
+          <o:OLEObject Type="Embed" ProgID="Package" ShapeID="_x0000_i1025" DrawAspect="Icon" ObjectID="_1689067830" r:id="rId10"/>
         </w:object>
       </w:r>
     </w:p>
@@ -685,7 +722,15 @@
         <w:t>Structural design pattern</w:t>
       </w:r>
       <w:r>
-        <w:t xml:space="preserve"> converts the interface of a class to another interface the client expect.</w:t>
+        <w:t xml:space="preserve"> converts the interface of a class to another interface the client </w:t>
+      </w:r>
+      <w:proofErr w:type="gramStart"/>
+      <w:r>
+        <w:t>expect</w:t>
+      </w:r>
+      <w:proofErr w:type="gramEnd"/>
+      <w:r>
+        <w:t>.</w:t>
       </w:r>
     </w:p>
     <w:p>
@@ -2104,7 +2149,15 @@
       </w:r>
       <w:proofErr w:type="spellEnd"/>
       <w:r>
-        <w:t xml:space="preserve"> use service proxy class to access DAO(database operation)</w:t>
+        <w:t xml:space="preserve"> use service proxy class to access </w:t>
+      </w:r>
+      <w:proofErr w:type="gramStart"/>
+      <w:r>
+        <w:t>DAO(</w:t>
+      </w:r>
+      <w:proofErr w:type="gramEnd"/>
+      <w:r>
+        <w:t>database operation)</w:t>
       </w:r>
     </w:p>
     <w:p>
@@ -2185,10 +2238,18 @@
       </w:r>
       <w:proofErr w:type="spellEnd"/>
       <w:r>
-        <w:t xml:space="preserve"> Pattern</w:t>
-      </w:r>
-      <w:r>
-        <w:t>(not very clear)</w:t>
+        <w:t xml:space="preserve"> </w:t>
+      </w:r>
+      <w:proofErr w:type="gramStart"/>
+      <w:r>
+        <w:t>Pattern</w:t>
+      </w:r>
+      <w:r>
+        <w:t>(</w:t>
+      </w:r>
+      <w:proofErr w:type="gramEnd"/>
+      <w:r>
+        <w:t>not very clear)</w:t>
       </w:r>
     </w:p>
     <w:p>
@@ -2300,7 +2361,15 @@
     </w:p>
     <w:p>
       <w:r>
-        <w:t>Define a class that has only one instance and provides a global point to access of it.(hint: no public constructor)</w:t>
+        <w:t xml:space="preserve">Define a class that has only one instance and provides a global point to access of </w:t>
+      </w:r>
+      <w:proofErr w:type="gramStart"/>
+      <w:r>
+        <w:t>it.(</w:t>
+      </w:r>
+      <w:proofErr w:type="gramEnd"/>
+      <w:r>
+        <w:t>hint: no public constructor)</w:t>
       </w:r>
     </w:p>
     <w:p>
@@ -2407,12 +2476,17 @@
         <w:t xml:space="preserve">Static factory method: </w:t>
       </w:r>
       <w:proofErr w:type="spellStart"/>
+      <w:proofErr w:type="gramStart"/>
       <w:r>
         <w:t>getInstrance</w:t>
       </w:r>
       <w:proofErr w:type="spellEnd"/>
       <w:r>
-        <w:t>()</w:t>
+        <w:t>(</w:t>
+      </w:r>
+      <w:proofErr w:type="gramEnd"/>
+      <w:r>
+        <w:t>)</w:t>
       </w:r>
     </w:p>
     <w:p>
@@ -2437,7 +2511,16 @@
         <w:t>loning</w:t>
       </w:r>
       <w:r>
-        <w:t xml:space="preserve"> of an existing object instead of creating new on and can also be customized as per the requirement. Like magic monkey use his hair clone himself.</w:t>
+        <w:t xml:space="preserve"> of an existing object instead of creating new on</w:t>
+      </w:r>
+      <w:r>
+        <w:rPr>
+          <w:rFonts w:hint="eastAsia"/>
+        </w:rPr>
+        <w:t>e</w:t>
+      </w:r>
+      <w:r>
+        <w:t xml:space="preserve"> and can also be customized as per the requirement. Like magic monkey use his hair clone himself.</w:t>
       </w:r>
     </w:p>
     <w:p>
@@ -2497,13 +2580,8 @@
           <w:numId w:val="19"/>
         </w:numPr>
       </w:pPr>
-      <w:proofErr w:type="spellStart"/>
-      <w:r>
-        <w:t>Lets</w:t>
-      </w:r>
-      <w:proofErr w:type="spellEnd"/>
-      <w:r>
-        <w:t xml:space="preserve"> you add or remove objects at runtime</w:t>
+      <w:r>
+        <w:t>Let you add or remove objects at runtime</w:t>
       </w:r>
     </w:p>
     <w:p/>
@@ -2590,10 +2668,12 @@
         <w:t xml:space="preserve">Java realization using </w:t>
       </w:r>
       <w:proofErr w:type="spellStart"/>
+      <w:proofErr w:type="gramStart"/>
       <w:r>
         <w:t>Java.lang.object</w:t>
       </w:r>
       <w:proofErr w:type="spellEnd"/>
+      <w:proofErr w:type="gramEnd"/>
       <w:r>
         <w:t xml:space="preserve"> </w:t>
       </w:r>
@@ -2655,7 +2735,15 @@
     <w:p/>
     <w:p>
       <w:r>
-        <w:t xml:space="preserve">We can treat concrete class as a template, use this template can create lots object, then modify the object based on the attributes </w:t>
+        <w:t xml:space="preserve">We can treat concrete class as a template, use this template can create </w:t>
+      </w:r>
+      <w:proofErr w:type="gramStart"/>
+      <w:r>
+        <w:t>lots</w:t>
+      </w:r>
+      <w:proofErr w:type="gramEnd"/>
+      <w:r>
+        <w:t xml:space="preserve"> object, then modify the object based on the attributes </w:t>
       </w:r>
       <w:r>
         <w:rPr>
@@ -2733,7 +2821,15 @@
         <w:t xml:space="preserve">ncrete class contains </w:t>
       </w:r>
       <w:r>
-        <w:t>reference to other object, so when clone this concrete class, they are two types clone</w:t>
+        <w:t xml:space="preserve">reference to other object, so when clone this concrete class, they are two </w:t>
+      </w:r>
+      <w:proofErr w:type="gramStart"/>
+      <w:r>
+        <w:t>types</w:t>
+      </w:r>
+      <w:proofErr w:type="gramEnd"/>
+      <w:r>
+        <w:t xml:space="preserve"> clone</w:t>
       </w:r>
     </w:p>
     <w:p>

</xml_diff>